<commit_message>
working on ponder 10
</commit_message>
<xml_diff>
--- a/ponder_modules/Ponder09/Ponder09 Reflection.docx
+++ b/ponder_modules/Ponder09/Ponder09 Reflection.docx
@@ -92,51 +92,49 @@
     <w:p>
       <w:r>
         <w:tab/>
-        <w:t xml:space="preserve">A callback is used </w:t>
+        <w:t xml:space="preserve">A callback is </w:t>
+      </w:r>
+      <w:r>
+        <w:t>a function that is called when a process finishes. It is used to ensure that data is not used until an asynchronous function returns with the necessary data which allows various processes to continue while waiting on the data.</w:t>
+      </w:r>
+    </w:p>
+    <w:p/>
+    <w:p>
+      <w:r>
+        <w:t>7. Please select the category you feel best describes your assignment:</w:t>
+      </w:r>
+    </w:p>
+    <w:p>
+      <w:pPr>
+        <w:rPr>
+          <w:b/>
+          <w:bCs/>
+          <w:u w:val="single"/>
+        </w:rPr>
+      </w:pPr>
+      <w:r>
+        <w:rPr>
+          <w:b/>
+          <w:bCs/>
+          <w:u w:val="single"/>
+        </w:rPr>
+        <w:t>4 - Meets requirements</w:t>
+      </w:r>
+    </w:p>
+    <w:p/>
+    <w:p>
+      <w:r>
+        <w:t>8. Provide a brief justification (1-2 sentences) for selecting that category.</w:t>
+      </w:r>
+    </w:p>
+    <w:p>
+      <w:r>
+        <w:tab/>
+        <w:t>I did the base requirements of the assignment. I did add a little styling but I wouldn’t classify it as exceeding requirements.</w:t>
       </w:r>
       <w:bookmarkStart w:id="0" w:name="_GoBack"/>
       <w:bookmarkEnd w:id="0"/>
     </w:p>
-    <w:p/>
-    <w:p>
-      <w:r>
-        <w:t>7. Please select the category you feel best describes your assignment:</w:t>
-      </w:r>
-    </w:p>
-    <w:p>
-      <w:r>
-        <w:t>1 - Some attempt was made</w:t>
-      </w:r>
-    </w:p>
-    <w:p>
-      <w:r>
-        <w:t>2 - Developing, but significantly deficient</w:t>
-      </w:r>
-    </w:p>
-    <w:p>
-      <w:r>
-        <w:t>3 - Slightly deficient, but still mostly adequate</w:t>
-      </w:r>
-    </w:p>
-    <w:p>
-      <w:r>
-        <w:t>4 - Meets requirements</w:t>
-      </w:r>
-    </w:p>
-    <w:p>
-      <w:r>
-        <w:t>5 - Shows creativity and excels above and beyond requirements</w:t>
-      </w:r>
-    </w:p>
-    <w:p/>
-    <w:p/>
-    <w:p>
-      <w:r>
-        <w:lastRenderedPageBreak/>
-        <w:t>8. Provide a brief justification (1-2 sentences) for selecting that category.</w:t>
-      </w:r>
-    </w:p>
-    <w:p/>
     <w:sectPr>
       <w:pgSz w:w="12240" w:h="15840"/>
       <w:pgMar w:top="1440" w:right="1440" w:bottom="1440" w:left="1440" w:header="720" w:footer="720" w:gutter="0"/>

</xml_diff>